<commit_message>
"Fortify SaT QA homework" updated
</commit_message>
<xml_diff>
--- a/Test_cases.docx
+++ b/Test_cases.docx
@@ -4,166 +4,168 @@
   <w:body>
     <w:p>
       <w:pPr>
-        <w:rPr>
-          <w:rFonts w:hint="default" w:ascii="Verdana Regular" w:hAnsi="Verdana Regular" w:cs="Verdana Regular"/>
-        </w:rPr>
-      </w:pPr>
-      <w:r>
-        <w:rPr>
-          <w:rFonts w:hint="default" w:ascii="Verdana Regular" w:hAnsi="Verdana Regular" w:cs="Verdana Regular"/>
+        <w:keepNext w:val="0"/>
+        <w:keepLines w:val="0"/>
+        <w:widowControl/>
+        <w:suppressLineNumbers w:val="0"/>
+        <w:spacing w:before="0" w:beforeAutospacing="1" w:after="160" w:afterAutospacing="0" w:line="256" w:lineRule="auto"/>
+        <w:ind w:left="0" w:right="0"/>
+        <w:jc w:val="left"/>
+        <w:rPr>
+          <w:rFonts w:ascii="Calibri" w:hAnsi="Calibri" w:cs="Calibri"/>
+          <w:sz w:val="22"/>
+          <w:szCs w:val="22"/>
+        </w:rPr>
+      </w:pPr>
+      <w:r>
+        <w:rPr>
+          <w:rFonts w:ascii="Verdana Regular" w:hAnsi="Verdana Regular" w:eastAsia="Verdana Regular" w:cs="Verdana Regular"/>
+          <w:kern w:val="0"/>
+          <w:sz w:val="22"/>
+          <w:szCs w:val="22"/>
+          <w:lang w:val="en-US" w:eastAsia="zh-CN" w:bidi="ar"/>
         </w:rPr>
         <w:t>Test cases for Alza.cz</w:t>
       </w:r>
     </w:p>
     <w:p>
       <w:pPr>
-        <w:rPr>
-          <w:rFonts w:hint="default" w:ascii="Verdana Regular" w:hAnsi="Verdana Regular" w:cs="Verdana Regular"/>
-        </w:rPr>
-      </w:pPr>
-      <w:r>
-        <w:rPr>
-          <w:rFonts w:hint="default" w:ascii="Verdana Regular" w:hAnsi="Verdana Regular" w:cs="Verdana Regular"/>
-        </w:rPr>
-        <w:t>1. As a end user, I am able to navigate through all the menu items on the page. (I have wrote the Data driven technique to validate the links, Urls, and titles.)</w:t>
-      </w:r>
-    </w:p>
-    <w:p>
-      <w:pPr>
-        <w:rPr>
-          <w:rFonts w:hint="default" w:ascii="Verdana Regular" w:hAnsi="Verdana Regular" w:cs="Verdana Regular"/>
-        </w:rPr>
-      </w:pPr>
-      <w:r>
-        <w:rPr>
-          <w:rFonts w:hint="default" w:ascii="Verdana Regular" w:hAnsi="Verdana Regular" w:cs="Verdana Regular"/>
-        </w:rPr>
-        <w:t xml:space="preserve">2.  </w:t>
-      </w:r>
-      <w:r>
-        <w:rPr>
-          <w:rFonts w:hint="default" w:ascii="Verdana Regular" w:hAnsi="Verdana Regular" w:cs="Verdana Regular"/>
-        </w:rPr>
-        <w:t>As a end user</w:t>
-      </w:r>
-      <w:r>
-        <w:rPr>
-          <w:rFonts w:hint="default" w:ascii="Verdana Regular" w:hAnsi="Verdana Regular" w:cs="Verdana Regular"/>
-        </w:rPr>
-        <w:t xml:space="preserve">, I am able to search for a product. (I have wrote the scripts to validate the empty string in the search option, product not available on the website, able to search the product with a proper name.) </w:t>
-      </w:r>
-    </w:p>
-    <w:p>
-      <w:pPr>
-        <w:rPr>
-          <w:rFonts w:hint="default" w:ascii="Verdana Regular" w:hAnsi="Verdana Regular" w:cs="Verdana Regular"/>
-        </w:rPr>
-      </w:pPr>
-      <w:r>
-        <w:rPr>
-          <w:rFonts w:hint="default" w:ascii="Verdana Regular" w:hAnsi="Verdana Regular" w:cs="Verdana Regular"/>
-        </w:rPr>
-        <w:t>3. As a end user, I can add the product to cart section. (</w:t>
-      </w:r>
-      <w:r>
-        <w:rPr>
-          <w:rFonts w:hint="default" w:ascii="Verdana Regular" w:hAnsi="Verdana Regular" w:cs="Verdana Regular"/>
-        </w:rPr>
-        <w:t>I have wrote the scripts to validate the empty</w:t>
-      </w:r>
-      <w:r>
-        <w:rPr>
-          <w:rFonts w:hint="default" w:ascii="Verdana Regular" w:hAnsi="Verdana Regular" w:cs="Verdana Regular"/>
-        </w:rPr>
-        <w:t xml:space="preserve"> cart, after going to the cart return to the shopping, search for a product, and select a product from the search list, add it cart, and cart button will provide the feedback to customer.)</w:t>
-      </w:r>
-    </w:p>
-    <w:p>
-      <w:pPr>
-        <w:rPr>
-          <w:rFonts w:hint="default" w:ascii="Verdana Regular" w:hAnsi="Verdana Regular" w:cs="Verdana Regular"/>
-        </w:rPr>
-      </w:pPr>
-      <w:r>
-        <w:rPr>
-          <w:rFonts w:hint="default" w:ascii="Verdana Regular" w:hAnsi="Verdana Regular" w:cs="Verdana Regular"/>
-        </w:rPr>
-        <w:t>4</w:t>
-      </w:r>
-      <w:r>
-        <w:rPr>
-          <w:rFonts w:hint="default" w:ascii="Verdana Regular" w:hAnsi="Verdana Regular" w:cs="Verdana Regular"/>
-        </w:rPr>
-        <w:t xml:space="preserve">. As a end user, I am able to navigate through all the </w:t>
-      </w:r>
-      <w:r>
-        <w:rPr>
-          <w:rFonts w:hint="default" w:ascii="Verdana Regular" w:hAnsi="Verdana Regular" w:cs="Verdana Regular"/>
-        </w:rPr>
-        <w:t xml:space="preserve">utility </w:t>
-      </w:r>
-      <w:r>
-        <w:rPr>
-          <w:rFonts w:hint="default" w:ascii="Verdana Regular" w:hAnsi="Verdana Regular" w:cs="Verdana Regular"/>
-        </w:rPr>
-        <w:t xml:space="preserve">items on the page. (I have wrote the Data driven technique to validate the links, </w:t>
-      </w:r>
-      <w:r>
-        <w:rPr>
-          <w:rFonts w:hint="default" w:ascii="Verdana Regular" w:hAnsi="Verdana Regular" w:cs="Verdana Regular"/>
-        </w:rPr>
-        <w:t xml:space="preserve">and </w:t>
-      </w:r>
-      <w:r>
-        <w:rPr>
-          <w:rFonts w:hint="default" w:ascii="Verdana Regular" w:hAnsi="Verdana Regular" w:cs="Verdana Regular"/>
-        </w:rPr>
-        <w:t>Urls.)</w:t>
-      </w:r>
-    </w:p>
-    <w:p>
-      <w:pPr>
-        <w:rPr>
-          <w:rFonts w:hint="default" w:ascii="Verdana Regular" w:hAnsi="Verdana Regular" w:cs="Verdana Regular"/>
-        </w:rPr>
-      </w:pPr>
-      <w:r>
-        <w:rPr>
-          <w:rFonts w:hint="default" w:ascii="Verdana Regular" w:hAnsi="Verdana Regular" w:cs="Verdana Regular"/>
-        </w:rPr>
-        <w:t xml:space="preserve">5. </w:t>
-      </w:r>
-      <w:r>
-        <w:rPr>
-          <w:rFonts w:hint="default" w:ascii="Verdana Regular" w:hAnsi="Verdana Regular" w:cs="Verdana Regular"/>
-        </w:rPr>
-        <w:t>As a end user,</w:t>
-      </w:r>
-      <w:r>
-        <w:rPr>
-          <w:rFonts w:hint="default" w:ascii="Verdana Regular" w:hAnsi="Verdana Regular" w:cs="Verdana Regular"/>
-        </w:rPr>
-        <w:t xml:space="preserve"> I am able to login to the alza website. </w:t>
-      </w:r>
-      <w:r>
-        <w:rPr>
-          <w:rFonts w:hint="default" w:ascii="Verdana Regular" w:hAnsi="Verdana Regular" w:cs="Verdana Regular"/>
-        </w:rPr>
-        <w:t xml:space="preserve">(I have wrote the scripts to validate the </w:t>
-      </w:r>
-      <w:r>
-        <w:rPr>
-          <w:rFonts w:hint="default" w:ascii="Verdana Regular" w:hAnsi="Verdana Regular" w:cs="Verdana Regular"/>
-        </w:rPr>
-        <w:t>error messages without user name and password,  creating a new user link, and forgot password link.</w:t>
-      </w:r>
-    </w:p>
-    <w:p>
-      <w:pPr>
-        <w:rPr>
-          <w:rFonts w:hint="default" w:ascii="Verdana Regular" w:hAnsi="Verdana Regular" w:cs="Verdana Regular"/>
-        </w:rPr>
-      </w:pPr>
+        <w:keepNext w:val="0"/>
+        <w:keepLines w:val="0"/>
+        <w:widowControl/>
+        <w:suppressLineNumbers w:val="0"/>
+        <w:spacing w:before="0" w:beforeAutospacing="1" w:after="160" w:afterAutospacing="0" w:line="256" w:lineRule="auto"/>
+        <w:ind w:left="0" w:right="0"/>
+        <w:jc w:val="left"/>
+        <w:rPr>
+          <w:rFonts w:hint="default" w:ascii="Calibri" w:hAnsi="Calibri" w:cs="Calibri"/>
+          <w:sz w:val="22"/>
+          <w:szCs w:val="22"/>
+        </w:rPr>
+      </w:pPr>
+      <w:r>
+        <w:rPr>
+          <w:rFonts w:hint="default" w:ascii="Verdana Regular" w:hAnsi="Verdana Regular" w:eastAsia="Verdana Regular" w:cs="Verdana Regular"/>
+          <w:kern w:val="0"/>
+          <w:sz w:val="22"/>
+          <w:szCs w:val="22"/>
+          <w:lang w:val="en-US" w:eastAsia="zh-CN" w:bidi="ar"/>
+        </w:rPr>
+        <w:t>1. As an end-user, I am able to navigate through all the menu items on the page. (I have written the Data-driven technique to validate the links, URLs, and titles.)</w:t>
+      </w:r>
+    </w:p>
+    <w:p>
+      <w:pPr>
+        <w:keepNext w:val="0"/>
+        <w:keepLines w:val="0"/>
+        <w:widowControl/>
+        <w:suppressLineNumbers w:val="0"/>
+        <w:spacing w:before="0" w:beforeAutospacing="1" w:after="160" w:afterAutospacing="0" w:line="256" w:lineRule="auto"/>
+        <w:ind w:left="0" w:right="0"/>
+        <w:jc w:val="left"/>
+        <w:rPr>
+          <w:rFonts w:hint="default" w:ascii="Calibri" w:hAnsi="Calibri" w:cs="Calibri"/>
+          <w:sz w:val="22"/>
+          <w:szCs w:val="22"/>
+        </w:rPr>
+      </w:pPr>
+      <w:r>
+        <w:rPr>
+          <w:rFonts w:hint="default" w:ascii="Verdana Regular" w:hAnsi="Verdana Regular" w:eastAsia="Verdana Regular" w:cs="Verdana Regular"/>
+          <w:kern w:val="0"/>
+          <w:sz w:val="22"/>
+          <w:szCs w:val="22"/>
+          <w:lang w:val="en-US" w:eastAsia="zh-CN" w:bidi="ar"/>
+        </w:rPr>
+        <w:t xml:space="preserve">2.  As an end-user, I am able to search for a product. (I have written the scripts to validate the empty string in the search option, product not available on the website, able to search the product with a proper name.) </w:t>
+      </w:r>
+    </w:p>
+    <w:p>
+      <w:pPr>
+        <w:keepNext w:val="0"/>
+        <w:keepLines w:val="0"/>
+        <w:widowControl/>
+        <w:suppressLineNumbers w:val="0"/>
+        <w:spacing w:before="0" w:beforeAutospacing="1" w:after="160" w:afterAutospacing="0" w:line="256" w:lineRule="auto"/>
+        <w:ind w:left="0" w:right="0"/>
+        <w:jc w:val="left"/>
+        <w:rPr>
+          <w:rFonts w:hint="default" w:ascii="Calibri" w:hAnsi="Calibri" w:cs="Calibri"/>
+          <w:sz w:val="22"/>
+          <w:szCs w:val="22"/>
+        </w:rPr>
+      </w:pPr>
+      <w:r>
+        <w:rPr>
+          <w:rFonts w:hint="default" w:ascii="Verdana Regular" w:hAnsi="Verdana Regular" w:eastAsia="Verdana Regular" w:cs="Verdana Regular"/>
+          <w:kern w:val="0"/>
+          <w:sz w:val="22"/>
+          <w:szCs w:val="22"/>
+          <w:lang w:val="en-US" w:eastAsia="zh-CN" w:bidi="ar"/>
+        </w:rPr>
+        <w:t>3. As an end-user, I can add the product to the cart section. (I have written the scripts to validate the empty cart, after going to the cart return to the shopping, search for a product, and select a product from the search list, add it the cart, and the cart button will provide feedback to the customer.)</w:t>
+      </w:r>
+    </w:p>
+    <w:p>
+      <w:pPr>
+        <w:keepNext w:val="0"/>
+        <w:keepLines w:val="0"/>
+        <w:widowControl/>
+        <w:suppressLineNumbers w:val="0"/>
+        <w:spacing w:before="0" w:beforeAutospacing="1" w:after="160" w:afterAutospacing="0" w:line="256" w:lineRule="auto"/>
+        <w:ind w:left="0" w:right="0"/>
+        <w:jc w:val="left"/>
+        <w:rPr>
+          <w:rFonts w:hint="default" w:ascii="Calibri" w:hAnsi="Calibri" w:cs="Calibri"/>
+          <w:sz w:val="22"/>
+          <w:szCs w:val="22"/>
+        </w:rPr>
+      </w:pPr>
+      <w:r>
+        <w:rPr>
+          <w:rFonts w:hint="default" w:ascii="Verdana Regular" w:hAnsi="Verdana Regular" w:eastAsia="Verdana Regular" w:cs="Verdana Regular"/>
+          <w:kern w:val="0"/>
+          <w:sz w:val="22"/>
+          <w:szCs w:val="22"/>
+          <w:lang w:val="en-US" w:eastAsia="zh-CN" w:bidi="ar"/>
+        </w:rPr>
+        <w:t>4. As an end-user, I am able to navigate through all the utility items on the page. (I have written the Data-driven technique to validate the links and URLs.)</w:t>
+      </w:r>
+    </w:p>
+    <w:p>
+      <w:pPr>
+        <w:keepNext w:val="0"/>
+        <w:keepLines w:val="0"/>
+        <w:widowControl/>
+        <w:suppressLineNumbers w:val="0"/>
+        <w:spacing w:before="0" w:beforeAutospacing="1" w:after="160" w:afterAutospacing="0" w:line="256" w:lineRule="auto"/>
+        <w:ind w:left="0" w:right="0"/>
+        <w:jc w:val="left"/>
+        <w:rPr>
+          <w:rFonts w:hint="default" w:ascii="Calibri" w:hAnsi="Calibri" w:cs="Calibri"/>
+          <w:sz w:val="22"/>
+          <w:szCs w:val="22"/>
+        </w:rPr>
+      </w:pPr>
+      <w:r>
+        <w:rPr>
+          <w:rFonts w:hint="default" w:ascii="Verdana Regular" w:hAnsi="Verdana Regular" w:eastAsia="Verdana Regular" w:cs="Verdana Regular"/>
+          <w:kern w:val="0"/>
+          <w:sz w:val="22"/>
+          <w:szCs w:val="22"/>
+          <w:lang w:val="en-US" w:eastAsia="zh-CN" w:bidi="ar"/>
+        </w:rPr>
+        <w:t>5. As an end-user, I am able to log in to the alza website. (I have written the scripts to validate the error messages without user name and password,  creating a new user link, and forgot password link.</w:t>
+      </w:r>
+    </w:p>
+    <w:p>
+      <w:pPr>
+        <w:rPr>
+          <w:rFonts w:hint="default" w:ascii="Verdana Regular" w:hAnsi="Verdana Regular" w:cs="Verdana Regular"/>
+        </w:rPr>
+      </w:pPr>
+      <w:bookmarkStart w:id="0" w:name="_GoBack"/>
+      <w:bookmarkEnd w:id="0"/>
     </w:p>
     <w:p>
       <w:pPr>
@@ -195,25 +197,7 @@
         <w:rPr>
           <w:rFonts w:hint="default" w:ascii="Verdana Regular" w:hAnsi="Verdana Regular" w:cs="Verdana Regular"/>
         </w:rPr>
-        <w:t xml:space="preserve">Title:  There is no email validation for </w:t>
-      </w:r>
-      <w:r>
-        <w:rPr>
-          <w:rFonts w:hint="default" w:ascii="Verdana Regular" w:hAnsi="Verdana Regular" w:cs="Verdana Regular"/>
-        </w:rPr>
-        <w:t>forgot</w:t>
-      </w:r>
-      <w:r>
-        <w:rPr>
-          <w:rFonts w:hint="default" w:ascii="Verdana Regular" w:hAnsi="Verdana Regular" w:cs="Verdana Regular"/>
-        </w:rPr>
-        <w:t xml:space="preserve"> </w:t>
-      </w:r>
-      <w:r>
-        <w:rPr>
-          <w:rFonts w:hint="default" w:ascii="Verdana Regular" w:hAnsi="Verdana Regular" w:cs="Verdana Regular"/>
-        </w:rPr>
-        <w:t>password link.</w:t>
+        <w:t>Title:  There is no email validation for forgot password link.</w:t>
       </w:r>
     </w:p>
     <w:p>
@@ -348,43 +332,7 @@
         <w:rPr>
           <w:rFonts w:hint="default" w:ascii="Verdana Regular" w:hAnsi="Verdana Regular" w:cs="Verdana Regular"/>
         </w:rPr>
-        <w:t xml:space="preserve">There is no </w:t>
-      </w:r>
-      <w:r>
-        <w:rPr>
-          <w:rFonts w:hint="default" w:ascii="Verdana Regular" w:hAnsi="Verdana Regular" w:cs="Verdana Regular"/>
-        </w:rPr>
-        <w:t>email validation</w:t>
-      </w:r>
-      <w:r>
-        <w:rPr>
-          <w:rFonts w:hint="default" w:ascii="Verdana Regular" w:hAnsi="Verdana Regular" w:cs="Verdana Regular"/>
-        </w:rPr>
-        <w:t xml:space="preserve"> for </w:t>
-      </w:r>
-      <w:r>
-        <w:rPr>
-          <w:rFonts w:hint="default" w:ascii="Verdana Regular" w:hAnsi="Verdana Regular" w:cs="Verdana Regular"/>
-        </w:rPr>
-        <w:t>forgot</w:t>
-      </w:r>
-      <w:r>
-        <w:rPr>
-          <w:rFonts w:hint="default" w:ascii="Verdana Regular" w:hAnsi="Verdana Regular" w:cs="Verdana Regular"/>
-        </w:rPr>
-        <w:t xml:space="preserve"> </w:t>
-      </w:r>
-      <w:r>
-        <w:rPr>
-          <w:rFonts w:hint="default" w:ascii="Verdana Regular" w:hAnsi="Verdana Regular" w:cs="Verdana Regular"/>
-        </w:rPr>
-        <w:t xml:space="preserve">password </w:t>
-      </w:r>
-      <w:r>
-        <w:rPr>
-          <w:rFonts w:hint="default" w:ascii="Verdana Regular" w:hAnsi="Verdana Regular" w:cs="Verdana Regular"/>
-        </w:rPr>
-        <w:t>popup.</w:t>
+        <w:t>There is no email validation for forgotpassword popup.</w:t>
       </w:r>
     </w:p>
     <w:p>
@@ -442,6 +390,12 @@
         </w:rPr>
         <w:t>Priority: 3</w:t>
       </w:r>
+      <w:r>
+        <w:rPr>
+          <w:rFonts w:hint="default" w:ascii="Verdana Regular" w:hAnsi="Verdana Regular" w:cs="Verdana Regular"/>
+        </w:rPr>
+        <w:t xml:space="preserve"> </w:t>
+      </w:r>
     </w:p>
     <w:p>
       <w:pPr>
@@ -468,8 +422,6 @@
         </w:rPr>
         <w:t>Snapshot is attached.</w:t>
       </w:r>
-      <w:bookmarkStart w:id="0" w:name="_GoBack"/>
-      <w:bookmarkEnd w:id="0"/>
     </w:p>
     <w:sectPr>
       <w:pgSz w:w="12240" w:h="15840"/>
@@ -596,7 +548,7 @@
     <w:lsdException w:uiPriority="99" w:name="Body Text Indent 2"/>
     <w:lsdException w:uiPriority="99" w:name="Body Text Indent 3"/>
     <w:lsdException w:uiPriority="99" w:name="Block Text"/>
-    <w:lsdException w:uiPriority="99" w:name="Hyperlink"/>
+    <w:lsdException w:qFormat="1" w:uiPriority="99" w:semiHidden="0" w:name="Hyperlink"/>
     <w:lsdException w:uiPriority="99" w:name="FollowedHyperlink"/>
     <w:lsdException w:qFormat="1" w:unhideWhenUsed="0" w:uiPriority="22" w:semiHidden="0" w:name="Strong"/>
     <w:lsdException w:qFormat="1" w:unhideWhenUsed="0" w:uiPriority="20" w:semiHidden="0" w:name="Emphasis"/>
@@ -798,6 +750,7 @@
     <w:name w:val="Hyperlink"/>
     <w:basedOn w:val="2"/>
     <w:unhideWhenUsed/>
+    <w:qFormat/>
     <w:uiPriority w:val="99"/>
     <w:rPr>
       <w:color w:val="0000FF"/>

</xml_diff>